<commit_message>
Resume update and portfolio name changes
</commit_message>
<xml_diff>
--- a/resume.docx
+++ b/resume.docx
@@ -96,73 +96,70 @@
           <w:szCs w:val="20"/>
           <w:rtl w:val="0"/>
         </w:rPr>
-        <w:t xml:space="preserve"> | Portfolio: </w:t>
+        <w:t xml:space="preserve"> |</w:t>
+      </w:r>
+    </w:p>
+    <w:p>
+      <w:pPr>
+        <w:spacing w:line="240" w:lineRule="auto"/>
+        <w:jc w:val="center"/>
+        <w:rPr>
+          <w:rFonts w:ascii="Proxima Nova" w:cs="Proxima Nova" w:eastAsia="Proxima Nova" w:hAnsi="Proxima Nova"/>
+          <w:sz w:val="24"/>
+          <w:szCs w:val="24"/>
+        </w:rPr>
+      </w:pPr>
+      <w:r>
+        <w:rPr>
+          <w:rFonts w:ascii="Proxima Nova" w:cs="Proxima Nova" w:eastAsia="Proxima Nova" w:hAnsi="Proxima Nova"/>
+          <w:sz w:val="24"/>
+          <w:szCs w:val="24"/>
+          <w:rtl w:val="0"/>
+        </w:rPr>
+        <w:t xml:space="preserve"> </w:t>
+      </w:r>
+      <w:r>
+        <w:rPr>
+          <w:rFonts w:ascii="Proxima Nova" w:cs="Proxima Nova" w:eastAsia="Proxima Nova" w:hAnsi="Proxima Nova"/>
+          <w:b w:val="1"/>
+          <w:sz w:val="24"/>
+          <w:szCs w:val="24"/>
+          <w:rtl w:val="0"/>
+        </w:rPr>
+        <w:t xml:space="preserve">Portfolio:</w:t>
+      </w:r>
+      <w:r>
+        <w:rPr>
+          <w:rFonts w:ascii="Proxima Nova" w:cs="Proxima Nova" w:eastAsia="Proxima Nova" w:hAnsi="Proxima Nova"/>
+          <w:sz w:val="24"/>
+          <w:szCs w:val="24"/>
+          <w:rtl w:val="0"/>
+        </w:rPr>
+        <w:t xml:space="preserve"> </w:t>
       </w:r>
       <w:hyperlink r:id="rId7">
         <w:r>
           <w:rPr>
             <w:rFonts w:ascii="Proxima Nova" w:cs="Proxima Nova" w:eastAsia="Proxima Nova" w:hAnsi="Proxima Nova"/>
             <w:color w:val="1155cc"/>
-            <w:sz w:val="20"/>
-            <w:szCs w:val="20"/>
+            <w:sz w:val="24"/>
+            <w:szCs w:val="24"/>
             <w:u w:val="single"/>
             <w:rtl w:val="0"/>
           </w:rPr>
-          <w:t xml:space="preserve">http://bit.ly/adinoportfolio</w:t>
+          <w:t xml:space="preserve">https://thronoi.github.io/Adino-Portfolio/</w:t>
         </w:r>
       </w:hyperlink>
       <w:r>
         <w:rPr>
-          <w:rFonts w:ascii="Proxima Nova" w:cs="Proxima Nova" w:eastAsia="Proxima Nova" w:hAnsi="Proxima Nova"/>
-          <w:sz w:val="20"/>
-          <w:szCs w:val="20"/>
-          <w:rtl w:val="0"/>
-        </w:rPr>
-        <w:t xml:space="preserve"> </w:t>
-      </w:r>
-    </w:p>
-    <w:p>
-      <w:pPr>
-        <w:spacing w:line="240" w:lineRule="auto"/>
-        <w:jc w:val="center"/>
-        <w:rPr>
-          <w:rFonts w:ascii="Proxima Nova" w:cs="Proxima Nova" w:eastAsia="Proxima Nova" w:hAnsi="Proxima Nova"/>
-          <w:sz w:val="20"/>
-          <w:szCs w:val="20"/>
-        </w:rPr>
-      </w:pPr>
-      <w:r>
-        <w:rPr>
-          <w:rFonts w:ascii="Proxima Nova" w:cs="Proxima Nova" w:eastAsia="Proxima Nova" w:hAnsi="Proxima Nova"/>
-          <w:sz w:val="20"/>
-          <w:szCs w:val="20"/>
-          <w:rtl w:val="0"/>
-        </w:rPr>
-        <w:t xml:space="preserve">Social Media Links: </w:t>
-      </w:r>
-      <w:hyperlink r:id="rId8">
-        <w:r>
-          <w:rPr>
-            <w:rFonts w:ascii="Proxima Nova" w:cs="Proxima Nova" w:eastAsia="Proxima Nova" w:hAnsi="Proxima Nova"/>
-            <w:color w:val="1155cc"/>
-            <w:sz w:val="20"/>
-            <w:szCs w:val="20"/>
-            <w:u w:val="single"/>
-            <w:rtl w:val="0"/>
-          </w:rPr>
-          <w:t xml:space="preserve">https://linktr.ee/umbocreations/</w:t>
-        </w:r>
-      </w:hyperlink>
-      <w:r>
-        <w:rPr>
-          <w:rtl w:val="0"/>
-        </w:rPr>
-      </w:r>
-    </w:p>
-    <w:p>
-      <w:pPr>
-        <w:spacing w:line="240" w:lineRule="auto"/>
-        <w:jc w:val="center"/>
+          <w:rtl w:val="0"/>
+        </w:rPr>
+      </w:r>
+    </w:p>
+    <w:p>
+      <w:pPr>
+        <w:spacing w:line="240" w:lineRule="auto"/>
+        <w:jc w:val="left"/>
         <w:rPr>
           <w:rFonts w:ascii="Proxima Nova" w:cs="Proxima Nova" w:eastAsia="Proxima Nova" w:hAnsi="Proxima Nova"/>
           <w:b w:val="1"/>
@@ -934,7 +931,7 @@
         </w:rPr>
         <w:t xml:space="preserve">Social Media Executive</w:t>
         <w:tab/>
-        <w:t xml:space="preserve"> September 2021 - January 12, 2025</w:t>
+        <w:t xml:space="preserve"> January 2022 - January 12, 2025</w:t>
       </w:r>
     </w:p>
     <w:p>
@@ -2413,7 +2410,7 @@
       </w:r>
     </w:p>
     <w:sectPr>
-      <w:headerReference r:id="rId9" w:type="default"/>
+      <w:headerReference r:id="rId8" w:type="default"/>
       <w:pgSz w:h="15840" w:w="12240" w:orient="portrait"/>
       <w:pgMar w:bottom="720" w:top="720" w:left="720" w:right="720" w:header="720" w:footer="720"/>
       <w:pgNumType w:start="1"/>

</xml_diff>